<commit_message>
Fix OpenXMLFilterTest#testTranslate: Add @xml:space="preserve" to source doc
We are always appending this attribute to output, so it must be present in the source
in order to get a 100% match.
</commit_message>
<xml_diff>
--- a/test/data/filters/openXML/file-OpenXMLFilter.docx
+++ b/test/data/filters/openXML/file-OpenXMLFilter.docx
@@ -12,7 +12,7 @@
         <w:rPr>
           <w:lang w:val="en-US"/>
         </w:rPr>
-        <w:t>This is first line.</w:t>
+        <w:t xml:space="preserve">This is first line.</w:t>
       </w:r>
     </w:p>
     <w:p>
@@ -25,7 +25,7 @@
         <w:rPr>
           <w:lang w:val="en-US"/>
         </w:rPr>
-        <w:t>This is second line.</w:t>
+        <w:t xml:space="preserve">This is second line.</w:t>
       </w:r>
     </w:p>
     <w:sectPr>

</xml_diff>

<commit_message>
Released version 3.1.9 update 3
</commit_message>
<xml_diff>
--- a/test/data/filters/openXML/file-OpenXMLFilter.docx
+++ b/test/data/filters/openXML/file-OpenXMLFilter.docx
@@ -12,7 +12,7 @@
         <w:rPr>
           <w:lang w:val="en-US"/>
         </w:rPr>
-        <w:t xml:space="preserve">This is first line.</w:t>
+        <w:t>This is first line.</w:t>
       </w:r>
     </w:p>
     <w:p>
@@ -25,7 +25,7 @@
         <w:rPr>
           <w:lang w:val="en-US"/>
         </w:rPr>
-        <w:t xml:space="preserve">This is second line.</w:t>
+        <w:t>This is second line.</w:t>
       </w:r>
     </w:p>
     <w:sectPr>

</xml_diff>

<commit_message>
Released version 3.1.9 update 4
</commit_message>
<xml_diff>
--- a/test/data/filters/openXML/file-OpenXMLFilter.docx
+++ b/test/data/filters/openXML/file-OpenXMLFilter.docx
@@ -12,7 +12,7 @@
         <w:rPr>
           <w:lang w:val="en-US"/>
         </w:rPr>
-        <w:t xml:space="preserve">This is first line.</w:t>
+        <w:t>This is first line.</w:t>
       </w:r>
     </w:p>
     <w:p>
@@ -25,7 +25,7 @@
         <w:rPr>
           <w:lang w:val="en-US"/>
         </w:rPr>
-        <w:t xml:space="preserve">This is second line.</w:t>
+        <w:t>This is second line.</w:t>
       </w:r>
     </w:p>
     <w:sectPr>

</xml_diff>